<commit_message>
Modified session based testing
</commit_message>
<xml_diff>
--- a/session_based_testing/Session Based Testing.docx
+++ b/session_based_testing/Session Based Testing.docx
@@ -307,9 +307,9 @@
       <w:pPr>
         <w:spacing w:before="240" w:after="240"/>
         <w:rPr>
-          <w:i/>
-          <w:iCs/>
-          <w:u w:val="single"/>
+          <w:rStyle w:val="Hyperlink"/>
+          <w:i/>
+          <w:iCs/>
         </w:rPr>
       </w:pPr>
       <w:hyperlink r:id="rId10" w:history="1">
@@ -319,7 +319,27 @@
             <w:i/>
             <w:iCs/>
           </w:rPr>
-          <w:t>Contacts to di</w:t>
+          <w:t>Contacts to display</w:t>
+        </w:r>
+      </w:hyperlink>
+    </w:p>
+    <w:p>
+      <w:pPr>
+        <w:spacing w:before="240" w:after="240"/>
+        <w:rPr>
+          <w:i/>
+          <w:iCs/>
+          <w:u w:val="single"/>
+        </w:rPr>
+      </w:pPr>
+      <w:hyperlink r:id="rId11" w:history="1">
+        <w:r>
+          <w:rPr>
+            <w:rStyle w:val="Hyperlink"/>
+            <w:i/>
+            <w:iCs/>
+          </w:rPr>
+          <w:t>System UI isn't</w:t>
         </w:r>
         <w:r>
           <w:rPr>
@@ -327,7 +347,7 @@
             <w:i/>
             <w:iCs/>
           </w:rPr>
-          <w:t>s</w:t>
+          <w:t xml:space="preserve"> </w:t>
         </w:r>
         <w:r>
           <w:rPr>
@@ -335,7 +355,43 @@
             <w:i/>
             <w:iCs/>
           </w:rPr>
-          <w:t>play</w:t>
+          <w:t>responding</w:t>
+        </w:r>
+      </w:hyperlink>
+    </w:p>
+    <w:p>
+      <w:pPr>
+        <w:spacing w:before="240" w:after="240"/>
+        <w:rPr>
+          <w:i/>
+          <w:iCs/>
+          <w:u w:val="single"/>
+        </w:rPr>
+      </w:pPr>
+      <w:hyperlink r:id="rId12" w:history="1">
+        <w:r>
+          <w:rPr>
+            <w:rStyle w:val="Hyperlink"/>
+            <w:i/>
+            <w:iCs/>
+          </w:rPr>
+          <w:t>No</w:t>
+        </w:r>
+        <w:r>
+          <w:rPr>
+            <w:rStyle w:val="Hyperlink"/>
+            <w:i/>
+            <w:iCs/>
+          </w:rPr>
+          <w:t xml:space="preserve"> </w:t>
+        </w:r>
+        <w:r>
+          <w:rPr>
+            <w:rStyle w:val="Hyperlink"/>
+            <w:i/>
+            <w:iCs/>
+          </w:rPr>
+          <w:t>name contact</w:t>
         </w:r>
       </w:hyperlink>
     </w:p>
@@ -507,14 +563,7 @@
           <w:i/>
           <w:iCs/>
         </w:rPr>
-        <w:t>S</w:t>
-      </w:r>
-      <w:r>
-        <w:rPr>
-          <w:i/>
-          <w:iCs/>
-        </w:rPr>
-        <w:t>etting a ringtone for a contact</w:t>
+        <w:t>Setting a ringtone for a contact</w:t>
       </w:r>
     </w:p>
     <w:p>
@@ -538,14 +587,7 @@
           <w:i/>
           <w:iCs/>
         </w:rPr>
-        <w:t>S</w:t>
-      </w:r>
-      <w:r>
-        <w:rPr>
-          <w:i/>
-          <w:iCs/>
-        </w:rPr>
-        <w:t>haring a contact with Gmail</w:t>
+        <w:t>Sharing a contact with Gmail</w:t>
       </w:r>
     </w:p>
     <w:p>
@@ -647,14 +689,7 @@
           <w:i/>
           <w:iCs/>
         </w:rPr>
-        <w:t>C</w:t>
-      </w:r>
-      <w:r>
-        <w:rPr>
-          <w:i/>
-          <w:iCs/>
-        </w:rPr>
-        <w:t>reating a Label</w:t>
+        <w:t>Creating a Label</w:t>
       </w:r>
     </w:p>
     <w:p>
@@ -678,21 +713,7 @@
           <w:i/>
           <w:iCs/>
         </w:rPr>
-        <w:t>A</w:t>
-      </w:r>
-      <w:r>
-        <w:rPr>
-          <w:i/>
-          <w:iCs/>
-        </w:rPr>
-        <w:t>dding a contact to a labe</w:t>
-      </w:r>
-      <w:r>
-        <w:rPr>
-          <w:i/>
-          <w:iCs/>
-        </w:rPr>
-        <w:t>l</w:t>
+        <w:t>Adding a contact to a label</w:t>
       </w:r>
     </w:p>
     <w:p>
@@ -716,14 +737,7 @@
           <w:i/>
           <w:iCs/>
         </w:rPr>
-        <w:t>C</w:t>
-      </w:r>
-      <w:r>
-        <w:rPr>
-          <w:i/>
-          <w:iCs/>
-        </w:rPr>
-        <w:t xml:space="preserve">ustomizing which contacts can be </w:t>
+        <w:t xml:space="preserve">Customizing which contacts can be </w:t>
       </w:r>
       <w:proofErr w:type="gramStart"/>
       <w:r>
@@ -756,14 +770,7 @@
           <w:i/>
           <w:iCs/>
         </w:rPr>
-        <w:t>B</w:t>
-      </w:r>
-      <w:r>
-        <w:rPr>
-          <w:i/>
-          <w:iCs/>
-        </w:rPr>
-        <w:t>locking a number</w:t>
+        <w:t>Blocking a number</w:t>
       </w:r>
     </w:p>
     <w:p>
@@ -1117,6 +1124,84 @@
     </w:p>
     <w:p>
       <w:pPr>
+        <w:spacing w:line="240" w:lineRule="auto"/>
+        <w:textAlignment w:val="baseline"/>
+        <w:rPr>
+          <w:rFonts w:eastAsia="Times New Roman"/>
+          <w:i/>
+          <w:iCs/>
+          <w:color w:val="000000"/>
+          <w:lang w:val="en-US"/>
+        </w:rPr>
+      </w:pPr>
+    </w:p>
+    <w:p>
+      <w:pPr>
+        <w:spacing w:line="240" w:lineRule="auto"/>
+        <w:textAlignment w:val="baseline"/>
+        <w:rPr>
+          <w:rFonts w:eastAsia="Times New Roman"/>
+          <w:color w:val="000000"/>
+          <w:lang w:val="en-US"/>
+        </w:rPr>
+      </w:pPr>
+      <w:r>
+        <w:rPr>
+          <w:rFonts w:eastAsia="Times New Roman"/>
+          <w:i/>
+          <w:iCs/>
+          <w:color w:val="000000"/>
+          <w:lang w:val="en-US"/>
+        </w:rPr>
+        <w:t xml:space="preserve">A comment to add is that </w:t>
+      </w:r>
+      <w:r>
+        <w:t>i</w:t>
+      </w:r>
+      <w:r>
+        <w:t xml:space="preserve">f </w:t>
+      </w:r>
+      <w:r>
+        <w:t>we</w:t>
+      </w:r>
+      <w:r>
+        <w:t xml:space="preserve"> try to save a </w:t>
+      </w:r>
+      <w:proofErr w:type="gramStart"/>
+      <w:r>
+        <w:t>contact</w:t>
+      </w:r>
+      <w:proofErr w:type="gramEnd"/>
+      <w:r>
+        <w:t xml:space="preserve"> without entering information in any of the fields, the contact shall not be saved and </w:t>
+      </w:r>
+      <w:r>
+        <w:t>we</w:t>
+      </w:r>
+      <w:r>
+        <w:t xml:space="preserve"> will be redirected to the previous screen, the </w:t>
+      </w:r>
+      <w:r>
+        <w:t>contacts</w:t>
+      </w:r>
+      <w:r>
+        <w:t xml:space="preserve"> list. However, there is no pop-up to notify </w:t>
+      </w:r>
+      <w:r>
+        <w:t>us</w:t>
+      </w:r>
+      <w:r>
+        <w:t xml:space="preserve"> that the contact was not saved. To save a contact </w:t>
+      </w:r>
+      <w:r>
+        <w:t>we</w:t>
+      </w:r>
+      <w:r>
+        <w:t xml:space="preserve"> need to fill at least one of the text fields.</w:t>
+      </w:r>
+    </w:p>
+    <w:p>
+      <w:pPr>
         <w:pStyle w:val="Heading1"/>
       </w:pPr>
       <w:bookmarkStart w:id="6" w:name="_lxp4mpgyq3nd" w:colFirst="0" w:colLast="0"/>
@@ -1135,6 +1220,7 @@
       <w:pPr>
         <w:rPr>
           <w:i/>
+          <w:color w:val="242424"/>
         </w:rPr>
       </w:pPr>
       <w:r>
@@ -1198,8 +1284,82 @@
           <w:i/>
           <w:color w:val="242424"/>
         </w:rPr>
-        <w:t xml:space="preserve"> because instead of displaying an empty screen, a prompt for adding a Google account could have been displayed with which the user wouldn’t be confused upon seeing an empty screen. A screenshot of this bug can be seen in the section “Data Files”. Other features and scenarios mentioned can be considered bug free.</w:t>
-      </w:r>
+        <w:t xml:space="preserve"> because instead of displaying an empty screen, a prompt for </w:t>
+      </w:r>
+      <w:r>
+        <w:rPr>
+          <w:i/>
+          <w:color w:val="242424"/>
+        </w:rPr>
+        <w:lastRenderedPageBreak/>
+        <w:t>adding a Google account could have been displayed with which the user wouldn’t be confused upon seeing an empty screen. A screenshot of this bug can be seen in the section “Data Files”. Other features and scenarios mentioned can be considered bug free.</w:t>
+      </w:r>
+    </w:p>
+    <w:p>
+      <w:pPr>
+        <w:rPr>
+          <w:i/>
+        </w:rPr>
+      </w:pPr>
+      <w:r>
+        <w:rPr>
+          <w:i/>
+        </w:rPr>
+        <w:t>Another thing we</w:t>
+      </w:r>
+      <w:r>
+        <w:rPr>
+          <w:i/>
+        </w:rPr>
+        <w:t xml:space="preserve"> found odd is that, whilst editing a contact you </w:t>
+      </w:r>
+      <w:proofErr w:type="gramStart"/>
+      <w:r>
+        <w:rPr>
+          <w:i/>
+        </w:rPr>
+        <w:t>are able to</w:t>
+      </w:r>
+      <w:proofErr w:type="gramEnd"/>
+      <w:r>
+        <w:rPr>
+          <w:i/>
+        </w:rPr>
+        <w:t xml:space="preserve"> erase all </w:t>
+      </w:r>
+      <w:r>
+        <w:rPr>
+          <w:i/>
+        </w:rPr>
+        <w:t xml:space="preserve">of </w:t>
+      </w:r>
+      <w:r>
+        <w:rPr>
+          <w:i/>
+        </w:rPr>
+        <w:t xml:space="preserve">the existing text fields and then when you try to save the changes, the contact will still exist, even though it is in a way the equivalent as to trying to create a contact with no personal info, which is in a way forbidden. </w:t>
+      </w:r>
+      <w:r>
+        <w:rPr>
+          <w:i/>
+          <w:color w:val="242424"/>
+        </w:rPr>
+        <w:t>We</w:t>
+      </w:r>
+      <w:r>
+        <w:rPr>
+          <w:i/>
+          <w:color w:val="242424"/>
+        </w:rPr>
+        <w:t xml:space="preserve"> put a screenshot of this ‘ghost’ contact looks like in the section “Data Files”.</w:t>
+      </w:r>
+    </w:p>
+    <w:p>
+      <w:pPr>
+        <w:rPr>
+          <w:i/>
+        </w:rPr>
+      </w:pPr>
     </w:p>
     <w:p>
       <w:pPr>
@@ -1211,7 +1371,6 @@
         <w:rPr>
           <w:u w:val="single"/>
         </w:rPr>
-        <w:lastRenderedPageBreak/>
         <w:t>Issues</w:t>
       </w:r>
       <w:r>
@@ -1298,6 +1457,44 @@
       <w:pPr>
         <w:rPr>
           <w:i/>
+          <w:color w:val="242424"/>
+        </w:rPr>
+      </w:pPr>
+      <w:r>
+        <w:rPr>
+          <w:i/>
+          <w:color w:val="242424"/>
+        </w:rPr>
+        <w:t>Application Contacts crashed while entering the additional fields (2</w:t>
+      </w:r>
+      <w:r>
+        <w:rPr>
+          <w:i/>
+          <w:color w:val="242424"/>
+          <w:vertAlign w:val="superscript"/>
+        </w:rPr>
+        <w:t>nd</w:t>
+      </w:r>
+      <w:r>
+        <w:rPr>
+          <w:i/>
+          <w:color w:val="242424"/>
+        </w:rPr>
+        <w:t xml:space="preserve"> number and email) in the process of a contact creation.</w:t>
+      </w:r>
+    </w:p>
+    <w:p>
+      <w:pPr>
+        <w:rPr>
+          <w:i/>
+          <w:color w:val="242424"/>
+        </w:rPr>
+      </w:pPr>
+    </w:p>
+    <w:p>
+      <w:pPr>
+        <w:rPr>
+          <w:i/>
           <w:sz w:val="14"/>
           <w:szCs w:val="14"/>
         </w:rPr>
@@ -1307,23 +1504,101 @@
           <w:i/>
           <w:color w:val="242424"/>
         </w:rPr>
-        <w:t>Application Contacts crashed while entering the additional fields (2</w:t>
-      </w:r>
-      <w:r>
-        <w:rPr>
-          <w:i/>
-          <w:color w:val="242424"/>
-          <w:vertAlign w:val="superscript"/>
-        </w:rPr>
-        <w:t>nd</w:t>
-      </w:r>
-      <w:r>
-        <w:rPr>
-          <w:i/>
-          <w:color w:val="242424"/>
-        </w:rPr>
-        <w:t xml:space="preserve"> number and email) in the process of a contact creation.</w:t>
-      </w:r>
+        <w:t xml:space="preserve">Throughout </w:t>
+      </w:r>
+      <w:r>
+        <w:rPr>
+          <w:i/>
+          <w:color w:val="242424"/>
+        </w:rPr>
+        <w:t>the</w:t>
+      </w:r>
+      <w:r>
+        <w:rPr>
+          <w:i/>
+          <w:color w:val="242424"/>
+        </w:rPr>
+        <w:t xml:space="preserve"> testing session the message “System UI isn’t responding” appeared on </w:t>
+      </w:r>
+      <w:r>
+        <w:rPr>
+          <w:i/>
+          <w:color w:val="242424"/>
+        </w:rPr>
+        <w:t>the</w:t>
+      </w:r>
+      <w:r>
+        <w:rPr>
+          <w:i/>
+          <w:color w:val="242424"/>
+        </w:rPr>
+        <w:t xml:space="preserve"> emulator screen</w:t>
+      </w:r>
+      <w:r>
+        <w:rPr>
+          <w:i/>
+          <w:color w:val="242424"/>
+        </w:rPr>
+        <w:t xml:space="preserve">. We </w:t>
+      </w:r>
+      <w:r>
+        <w:rPr>
+          <w:i/>
+          <w:color w:val="242424"/>
+        </w:rPr>
+        <w:t xml:space="preserve">wouldn’t say that the problem is particularly connected to the Contacts application, nor </w:t>
+      </w:r>
+      <w:r>
+        <w:rPr>
+          <w:i/>
+          <w:color w:val="242424"/>
+        </w:rPr>
+        <w:t>our</w:t>
+      </w:r>
+      <w:r>
+        <w:rPr>
+          <w:i/>
+          <w:color w:val="242424"/>
+        </w:rPr>
+        <w:t xml:space="preserve"> usage of it, but it wasn’t of </w:t>
+      </w:r>
+      <w:r>
+        <w:rPr>
+          <w:i/>
+          <w:color w:val="242424"/>
+        </w:rPr>
+        <w:t>assistance</w:t>
+      </w:r>
+      <w:r>
+        <w:rPr>
+          <w:i/>
+          <w:color w:val="242424"/>
+        </w:rPr>
+        <w:t xml:space="preserve"> in </w:t>
+      </w:r>
+      <w:r>
+        <w:rPr>
+          <w:i/>
+          <w:color w:val="242424"/>
+        </w:rPr>
+        <w:t>the</w:t>
+      </w:r>
+      <w:r>
+        <w:rPr>
+          <w:i/>
+          <w:color w:val="242424"/>
+        </w:rPr>
+        <w:t xml:space="preserve"> testing process.</w:t>
+      </w:r>
+    </w:p>
+    <w:p>
+      <w:pPr>
+        <w:rPr>
+          <w:i/>
+          <w:sz w:val="14"/>
+          <w:szCs w:val="14"/>
+        </w:rPr>
+      </w:pPr>
     </w:p>
     <w:p>
       <w:pPr>
@@ -2475,6 +2750,7 @@
   <w:style w:type="character" w:default="1" w:styleId="DefaultParagraphFont">
     <w:name w:val="Default Paragraph Font"/>
     <w:uiPriority w:val="1"/>
+    <w:semiHidden/>
     <w:unhideWhenUsed/>
   </w:style>
   <w:style w:type="table" w:default="1" w:styleId="TableNormal">

</xml_diff>